<commit_message>
Update Password Test Case SDET.docx from SDET sync (code block from Test Lead, Haiku)
</commit_message>
<xml_diff>
--- a/Password Test Case SDET.docx
+++ b/Password Test Case SDET.docx
@@ -15,64 +15,121 @@
     </w:p>
     <w:p>
       <w:r>
-        <w:t>Here is the Python test function code:</w:t>
+        <w:t>Here is the generated test code document for password validation:</w:t>
+        <w:br/>
+        <w:br/>
+        <w:t># Test Cases for Password Validation</w:t>
+        <w:br/>
+        <w:br/>
+        <w:t>## Overview</w:t>
+        <w:br/>
+        <w:br/>
+        <w:t>This document covers test cases to validate the password policy which requires passwords to:</w:t>
+        <w:br/>
+        <w:br/>
+        <w:t>- Be at least 8 characters long</w:t>
+        <w:br/>
+        <w:t xml:space="preserve">- Include at least one numeric digit  </w:t>
+        <w:br/>
+        <w:t>- Include at least one special character</w:t>
+        <w:br/>
+        <w:br/>
+        <w:t>## Requirements</w:t>
+        <w:br/>
+        <w:br/>
+        <w:t>- Passwords must be a minimum of 8 characters</w:t>
+        <w:br/>
+        <w:t xml:space="preserve">- Passwords must contain at least one number </w:t>
+        <w:br/>
+        <w:t>- Passwords must contain at least one special character</w:t>
+        <w:br/>
+        <w:br/>
+        <w:t>## Test Cases</w:t>
         <w:br/>
         <w:br/>
         <w:t>```python</w:t>
         <w:br/>
-        <w:t>import re</w:t>
+        <w:t>import unittest</w:t>
         <w:br/>
         <w:br/>
-        <w:t>def test_password(password):</w:t>
-        <w:br/>
-        <w:t xml:space="preserve">  length_valid = len(password) &gt;= 8</w:t>
-        <w:br/>
-        <w:t xml:space="preserve">  has_digit = re.search(r'\d', password) is not None</w:t>
-        <w:br/>
-        <w:t xml:space="preserve">  has_special = re.search(r'[!@#$%^&amp;*]', password) is not None</w:t>
+        <w:t>class TestPasswordValidation(unittest.TestCase):</w:t>
         <w:br/>
         <w:br/>
-        <w:t xml:space="preserve">  if not length_valid:</w:t>
+        <w:t xml:space="preserve">    def test_password_too_short(self):</w:t>
         <w:br/>
-        <w:t xml:space="preserve">    print("Failed - Must be at least 8 characters")</w:t>
+        <w:t xml:space="preserve">        password = "abc1$" </w:t>
         <w:br/>
-        <w:t xml:space="preserve">  elif not has_digit: </w:t>
-        <w:br/>
-        <w:t xml:space="preserve">    print("Failed - Must include at least one number")</w:t>
-        <w:br/>
-        <w:t xml:space="preserve">  elif not has_special:</w:t>
-        <w:br/>
-        <w:t xml:space="preserve">    print("Failed - Must include at least one special character")</w:t>
-        <w:br/>
-        <w:t xml:space="preserve">  else:</w:t>
-        <w:br/>
-        <w:t xml:space="preserve">    print("Passed")</w:t>
+        <w:t xml:space="preserve">        self.assertFalse(is_valid_password(password))</w:t>
         <w:br/>
         <w:br/>
-        <w:t>test_password("abc1$")</w:t>
+        <w:t xml:space="preserve">    def test_password_no_number(self):</w:t>
         <w:br/>
-        <w:t xml:space="preserve">test_password("abcd@xyz")  </w:t>
+        <w:t xml:space="preserve">        password = "abcd@xyz"</w:t>
         <w:br/>
-        <w:t>test_password("abcd1234")</w:t>
+        <w:t xml:space="preserve">        self.assertFalse(is_valid_password(password))</w:t>
         <w:br/>
-        <w:t>test_password("abcd@xyz")</w:t>
         <w:br/>
-        <w:t>test_password("abc1@def")</w:t>
+        <w:t xml:space="preserve">    def test_password_no_special_char(self):</w:t>
         <w:br/>
-        <w:t>test_password("MyPass123!")</w:t>
+        <w:t xml:space="preserve">        password = "abcd1234"</w:t>
         <w:br/>
-        <w:t>test_password("1234@5678")</w:t>
+        <w:t xml:space="preserve">        self.assertFalse(is_valid_password(password))</w:t>
         <w:br/>
-        <w:t>test_password("abcdefgh")</w:t>
         <w:br/>
-        <w:t>test_password("abcd1234")</w:t>
+        <w:t xml:space="preserve">    def test_password_valid(self):</w:t>
         <w:br/>
-        <w:t>test_password("Ab1$xyz9")</w:t>
+        <w:t xml:space="preserve">        password = "abc1@def"</w:t>
+        <w:br/>
+        <w:t xml:space="preserve">        self.assertTrue(is_valid_password(password))</w:t>
+        <w:br/>
+        <w:br/>
+        <w:t>if __name__ == '__main__':</w:t>
+        <w:br/>
+        <w:t xml:space="preserve">    unittest.main()</w:t>
         <w:br/>
         <w:t>```</w:t>
         <w:br/>
         <w:br/>
-        <w:t>This implements test cases to validate the password requirements without any explanatory comments, as requested. It uses regex to check for digits and special characters.</w:t>
+        <w:t>## Additional Test Cases</w:t>
+        <w:br/>
+        <w:br/>
+        <w:t xml:space="preserve">```python </w:t>
+        <w:br/>
+        <w:t>def test_long_valid_password(self):</w:t>
+        <w:br/>
+        <w:t xml:space="preserve">    password = "MyPass123!"</w:t>
+        <w:br/>
+        <w:t xml:space="preserve">    self.assertTrue(is_valid_password(password))</w:t>
+        <w:br/>
+        <w:br/>
+        <w:t>def test_password_too_short(self):</w:t>
+        <w:br/>
+        <w:t xml:space="preserve">    password = "abc1$"</w:t>
+        <w:br/>
+        <w:t xml:space="preserve">    self.assertFalse(is_valid_password(password))</w:t>
+        <w:br/>
+        <w:br/>
+        <w:t>def test_password_no_number_or_special(self):</w:t>
+        <w:br/>
+        <w:t xml:space="preserve">    password = "abcdefgh" </w:t>
+        <w:br/>
+        <w:t xml:space="preserve">    self.assertFalse(is_valid_password(password))</w:t>
+        <w:br/>
+        <w:br/>
+        <w:t>def test_password_missing_special_char(self):</w:t>
+        <w:br/>
+        <w:t xml:space="preserve">    password = "abcd1234"</w:t>
+        <w:br/>
+        <w:t xml:space="preserve">    self.assertFalse(is_valid_password(password))</w:t>
+        <w:br/>
+        <w:br/>
+        <w:t>def test_complex_valid_password(self):</w:t>
+        <w:br/>
+        <w:t xml:space="preserve">    password = "Ab1$xyz9" </w:t>
+        <w:br/>
+        <w:t xml:space="preserve">    self.assertTrue(is_valid_password(password))</w:t>
+        <w:br/>
+        <w:t>```</w:t>
       </w:r>
     </w:p>
     <w:sectPr>

</xml_diff>

<commit_message>
Update Password Test Case SDET.docx from SDET sync (code block from Test Lead)
</commit_message>
<xml_diff>
--- a/Password Test Case SDET.docx
+++ b/Password Test Case SDET.docx
@@ -4,131 +4,261 @@
   <w:body>
     <w:p>
       <w:r>
-        <w:t>Password Test Case SDET - Automated Test Code (Generated by Haiku)</w:t>
+        <w:t>Here is the generated test code document for password validation:</w:t>
+      </w:r>
+    </w:p>
+    <w:p/>
+    <w:p>
+      <w:r>
+        <w:t># Test Cases for Password Validation</w:t>
+      </w:r>
+    </w:p>
+    <w:p/>
+    <w:p>
+      <w:r>
+        <w:t>## Overview</w:t>
+      </w:r>
+    </w:p>
+    <w:p/>
+    <w:p>
+      <w:r>
+        <w:t>This document covers test cases to validate the password policy which requires passwords to:</w:t>
+      </w:r>
+    </w:p>
+    <w:p/>
+    <w:p>
+      <w:r>
+        <w:t xml:space="preserve">- Be at least 8 characters long  </w:t>
       </w:r>
     </w:p>
     <w:p>
       <w:r>
-        <w:br/>
-        <w:t>Python Test Code (auto-generated from Test Lead requirements):</w:t>
+        <w:t>- Include at least one numeric digit</w:t>
       </w:r>
     </w:p>
     <w:p>
       <w:r>
-        <w:t>Here is the generated test code document for password validation:</w:t>
-        <w:br/>
-        <w:br/>
-        <w:t># Test Cases for Password Validation</w:t>
-        <w:br/>
-        <w:br/>
-        <w:t>## Overview</w:t>
-        <w:br/>
-        <w:br/>
-        <w:t>This document covers test cases to validate the password policy which requires passwords to:</w:t>
-        <w:br/>
-        <w:br/>
-        <w:t>- Be at least 8 characters long</w:t>
-        <w:br/>
-        <w:t xml:space="preserve">- Include at least one numeric digit  </w:t>
-        <w:br/>
         <w:t>- Include at least one special character</w:t>
-        <w:br/>
-        <w:br/>
+      </w:r>
+    </w:p>
+    <w:p/>
+    <w:p>
+      <w:r>
         <w:t>## Requirements</w:t>
-        <w:br/>
-        <w:br/>
+      </w:r>
+    </w:p>
+    <w:p/>
+    <w:p>
+      <w:r>
         <w:t>- Passwords must be a minimum of 8 characters</w:t>
-        <w:br/>
+      </w:r>
+    </w:p>
+    <w:p>
+      <w:r>
         <w:t xml:space="preserve">- Passwords must contain at least one number </w:t>
-        <w:br/>
+      </w:r>
+    </w:p>
+    <w:p>
+      <w:r>
         <w:t>- Passwords must contain at least one special character</w:t>
-        <w:br/>
-        <w:br/>
+      </w:r>
+    </w:p>
+    <w:p/>
+    <w:p>
+      <w:r>
         <w:t>## Test Cases</w:t>
-        <w:br/>
-        <w:br/>
+      </w:r>
+    </w:p>
+    <w:p/>
+    <w:p>
+      <w:r>
         <w:t>```python</w:t>
-        <w:br/>
+      </w:r>
+    </w:p>
+    <w:p>
+      <w:r>
         <w:t>import unittest</w:t>
-        <w:br/>
-        <w:br/>
+      </w:r>
+    </w:p>
+    <w:p/>
+    <w:p>
+      <w:r>
         <w:t>class TestPasswordValidation(unittest.TestCase):</w:t>
-        <w:br/>
-        <w:br/>
+      </w:r>
+    </w:p>
+    <w:p/>
+    <w:p>
+      <w:r>
         <w:t xml:space="preserve">    def test_password_too_short(self):</w:t>
-        <w:br/>
+      </w:r>
+    </w:p>
+    <w:p>
+      <w:r>
         <w:t xml:space="preserve">        password = "abc1$" </w:t>
-        <w:br/>
+      </w:r>
+    </w:p>
+    <w:p>
+      <w:r>
         <w:t xml:space="preserve">        self.assertFalse(is_valid_password(password))</w:t>
-        <w:br/>
-        <w:br/>
+      </w:r>
+    </w:p>
+    <w:p/>
+    <w:p>
+      <w:r>
         <w:t xml:space="preserve">    def test_password_no_number(self):</w:t>
-        <w:br/>
+      </w:r>
+    </w:p>
+    <w:p>
+      <w:r>
         <w:t xml:space="preserve">        password = "abcd@xyz"</w:t>
-        <w:br/>
+      </w:r>
+    </w:p>
+    <w:p>
+      <w:r>
         <w:t xml:space="preserve">        self.assertFalse(is_valid_password(password))</w:t>
-        <w:br/>
-        <w:br/>
+      </w:r>
+    </w:p>
+    <w:p/>
+    <w:p>
+      <w:r>
         <w:t xml:space="preserve">    def test_password_no_special_char(self):</w:t>
-        <w:br/>
-        <w:t xml:space="preserve">        password = "abcd1234"</w:t>
-        <w:br/>
+      </w:r>
+    </w:p>
+    <w:p>
+      <w:r>
+        <w:t xml:space="preserve">        password = "abcd1234" </w:t>
+      </w:r>
+    </w:p>
+    <w:p>
+      <w:r>
         <w:t xml:space="preserve">        self.assertFalse(is_valid_password(password))</w:t>
-        <w:br/>
-        <w:br/>
+      </w:r>
+    </w:p>
+    <w:p/>
+    <w:p>
+      <w:r>
         <w:t xml:space="preserve">    def test_password_valid(self):</w:t>
-        <w:br/>
+      </w:r>
+    </w:p>
+    <w:p>
+      <w:r>
         <w:t xml:space="preserve">        password = "abc1@def"</w:t>
-        <w:br/>
+      </w:r>
+    </w:p>
+    <w:p>
+      <w:r>
         <w:t xml:space="preserve">        self.assertTrue(is_valid_password(password))</w:t>
-        <w:br/>
-        <w:br/>
+      </w:r>
+    </w:p>
+    <w:p/>
+    <w:p>
+      <w:r>
+        <w:t xml:space="preserve">    def test_long_password_valid(self):</w:t>
+      </w:r>
+    </w:p>
+    <w:p>
+      <w:r>
+        <w:t xml:space="preserve">        password = "MyPass123!"</w:t>
+      </w:r>
+    </w:p>
+    <w:p>
+      <w:r>
+        <w:t xml:space="preserve">        self.assertTrue(is_valid_password(password))</w:t>
+      </w:r>
+    </w:p>
+    <w:p/>
+    <w:p>
+      <w:r>
         <w:t>if __name__ == '__main__':</w:t>
-        <w:br/>
+      </w:r>
+    </w:p>
+    <w:p>
+      <w:r>
         <w:t xml:space="preserve">    unittest.main()</w:t>
-        <w:br/>
+      </w:r>
+    </w:p>
+    <w:p>
+      <w:r>
         <w:t>```</w:t>
-        <w:br/>
-        <w:br/>
+      </w:r>
+    </w:p>
+    <w:p/>
+    <w:p>
+      <w:r>
         <w:t>## Additional Test Cases</w:t>
-        <w:br/>
-        <w:br/>
+      </w:r>
+    </w:p>
+    <w:p/>
+    <w:p>
+      <w:r>
         <w:t xml:space="preserve">```python </w:t>
-        <w:br/>
-        <w:t>def test_long_valid_password(self):</w:t>
-        <w:br/>
-        <w:t xml:space="preserve">    password = "MyPass123!"</w:t>
-        <w:br/>
+      </w:r>
+    </w:p>
+    <w:p>
+      <w:r>
+        <w:t>def test_valid_password_with_number_special_char(self):</w:t>
+      </w:r>
+    </w:p>
+    <w:p>
+      <w:r>
+        <w:t xml:space="preserve">    password = "1234@5678"</w:t>
+      </w:r>
+    </w:p>
+    <w:p>
+      <w:r>
         <w:t xml:space="preserve">    self.assertTrue(is_valid_password(password))</w:t>
-        <w:br/>
-        <w:br/>
-        <w:t>def test_password_too_short(self):</w:t>
-        <w:br/>
-        <w:t xml:space="preserve">    password = "abc1$"</w:t>
-        <w:br/>
+      </w:r>
+    </w:p>
+    <w:p/>
+    <w:p>
+      <w:r>
+        <w:t>def test_no_number_no_special_char(self):</w:t>
+      </w:r>
+    </w:p>
+    <w:p>
+      <w:r>
+        <w:t xml:space="preserve">    password = "abcdefgh"</w:t>
+      </w:r>
+    </w:p>
+    <w:p>
+      <w:r>
         <w:t xml:space="preserve">    self.assertFalse(is_valid_password(password))</w:t>
-        <w:br/>
-        <w:br/>
-        <w:t>def test_password_no_number_or_special(self):</w:t>
-        <w:br/>
-        <w:t xml:space="preserve">    password = "abcdefgh" </w:t>
-        <w:br/>
+      </w:r>
+    </w:p>
+    <w:p/>
+    <w:p>
+      <w:r>
+        <w:t>def test_missing_special_char(self):</w:t>
+      </w:r>
+    </w:p>
+    <w:p>
+      <w:r>
+        <w:t xml:space="preserve">    password = "abcd1234"</w:t>
+      </w:r>
+    </w:p>
+    <w:p>
+      <w:r>
         <w:t xml:space="preserve">    self.assertFalse(is_valid_password(password))</w:t>
-        <w:br/>
-        <w:br/>
-        <w:t>def test_password_missing_special_char(self):</w:t>
-        <w:br/>
-        <w:t xml:space="preserve">    password = "abcd1234"</w:t>
-        <w:br/>
-        <w:t xml:space="preserve">    self.assertFalse(is_valid_password(password))</w:t>
-        <w:br/>
-        <w:br/>
-        <w:t>def test_complex_valid_password(self):</w:t>
-        <w:br/>
+      </w:r>
+    </w:p>
+    <w:p/>
+    <w:p>
+      <w:r>
+        <w:t>def test_valid_complex_password(self):</w:t>
+      </w:r>
+    </w:p>
+    <w:p>
+      <w:r>
         <w:t xml:space="preserve">    password = "Ab1$xyz9" </w:t>
-        <w:br/>
+      </w:r>
+    </w:p>
+    <w:p>
+      <w:r>
         <w:t xml:space="preserve">    self.assertTrue(is_valid_password(password))</w:t>
-        <w:br/>
+      </w:r>
+    </w:p>
+    <w:p>
+      <w:r>
         <w:t>```</w:t>
       </w:r>
     </w:p>

</xml_diff>

<commit_message>
Upload Password Test Case SDET.docx from React
</commit_message>
<xml_diff>
--- a/Password Test Case SDET.docx
+++ b/Password Test Case SDET.docx
@@ -4,75 +4,75 @@
   <w:body>
     <w:p>
       <w:r>
-        <w:t>import re</w:t>
-      </w:r>
-    </w:p>
-    <w:p/>
-    <w:p>
-      <w:r>
-        <w:t>def is_valid_password(password):</w:t>
+        <w:t>Password Test Case SDET - Automated Test Code (Generated by Haiku)</w:t>
       </w:r>
     </w:p>
     <w:p>
       <w:r>
-        <w:t xml:space="preserve">    if len(password) &lt; 8:</w:t>
+        <w:br/>
+        <w:t>Python Test Code (auto-generated from Test Lead requirements):</w:t>
       </w:r>
     </w:p>
     <w:p>
       <w:r>
-        <w:t xml:space="preserve">        return False, 'Password must be at least 8 characters long.' </w:t>
-      </w:r>
-    </w:p>
-    <w:p>
-      <w:r>
-        <w:t xml:space="preserve">    if not re.search(r'\d', password):</w:t>
-      </w:r>
-    </w:p>
-    <w:p>
-      <w:r>
-        <w:t xml:space="preserve">        return False, 'Password must include at least one number.'</w:t>
-      </w:r>
-    </w:p>
-    <w:p>
-      <w:r>
-        <w:t xml:space="preserve">    if not re.search(r'[!@#$%^&amp;*(),.?":{}|&lt;&gt;]', password):</w:t>
-      </w:r>
-    </w:p>
-    <w:p>
-      <w:r>
-        <w:t xml:space="preserve">        return False, 'Password must include at least one special character.'</w:t>
-      </w:r>
-    </w:p>
-    <w:p>
-      <w:r>
-        <w:t xml:space="preserve">    return True, 'Password is valid.'</w:t>
-      </w:r>
-    </w:p>
-    <w:p/>
-    <w:p>
-      <w:r>
-        <w:t>def test_passwords():</w:t>
-      </w:r>
-    </w:p>
-    <w:p>
-      <w:r>
-        <w:t xml:space="preserve">    test_cases = ['abc123', 'abc12345', 'abc123@', 'mypassword1', 'Pass123!', '12345678', 'MyPass@']</w:t>
-      </w:r>
-    </w:p>
-    <w:p>
-      <w:r>
-        <w:t xml:space="preserve">    for pwd in test_cases:</w:t>
-      </w:r>
-    </w:p>
-    <w:p>
-      <w:r>
-        <w:t xml:space="preserve">        print(f'Password: {pwd} - {message}')</w:t>
-      </w:r>
-    </w:p>
-    <w:p/>
-    <w:p>
-      <w:r>
-        <w:t>if __name__ == '__main__':</w:t>
+        <w:t>Here is the Python test function code:</w:t>
+        <w:br/>
+        <w:br/>
+        <w:t>```python</w:t>
+        <w:br/>
+        <w:t>import re</w:t>
+        <w:br/>
+        <w:br/>
+        <w:t>def test_password(password):</w:t>
+        <w:br/>
+        <w:t xml:space="preserve">  length_valid = len(password) &gt;= 8</w:t>
+        <w:br/>
+        <w:t xml:space="preserve">  has_digit = re.search(r'\d', password) is not None</w:t>
+        <w:br/>
+        <w:t xml:space="preserve">  has_special = re.search(r'[!@#$%^&amp;*]', password) is not None</w:t>
+        <w:br/>
+        <w:br/>
+        <w:t xml:space="preserve">  if not length_valid:</w:t>
+        <w:br/>
+        <w:t xml:space="preserve">    print("Failed - Must be at least 8 characters")</w:t>
+        <w:br/>
+        <w:t xml:space="preserve">  elif not has_digit: </w:t>
+        <w:br/>
+        <w:t xml:space="preserve">    print("Failed - Must include at least one number")</w:t>
+        <w:br/>
+        <w:t xml:space="preserve">  elif not has_special:</w:t>
+        <w:br/>
+        <w:t xml:space="preserve">    print("Failed - Must include at least one special character")</w:t>
+        <w:br/>
+        <w:t xml:space="preserve">  else:</w:t>
+        <w:br/>
+        <w:t xml:space="preserve">    print("Passed")</w:t>
+        <w:br/>
+        <w:br/>
+        <w:t>test_password("abc1$")</w:t>
+        <w:br/>
+        <w:t xml:space="preserve">test_password("abcd@xyz")  </w:t>
+        <w:br/>
+        <w:t>test_password("abcd1234")</w:t>
+        <w:br/>
+        <w:t>test_password("abcd@xyz")</w:t>
+        <w:br/>
+        <w:t>test_password("abc1@def")</w:t>
+        <w:br/>
+        <w:t>test_password("MyPass123!")</w:t>
+        <w:br/>
+        <w:t>test_password("1234@5678")</w:t>
+        <w:br/>
+        <w:t>test_password("abcdefgh")</w:t>
+        <w:br/>
+        <w:t>test_password("abcd1234")</w:t>
+        <w:br/>
+        <w:t>test_password("Ab1$xyz9")</w:t>
+        <w:br/>
+        <w:t>```</w:t>
+        <w:br/>
+        <w:br/>
+        <w:t>This implements test cases to validate the password requirements without any explanatory comments, as requested. It uses regex to check for digits and special characters.</w:t>
       </w:r>
     </w:p>
     <w:sectPr>

</xml_diff>